<commit_message>
lab of queue added
</commit_message>
<xml_diff>
--- a/Queue/Lab2.docx
+++ b/Queue/Lab2.docx
@@ -768,11 +768,9 @@
           <w:numId w:val="1"/>
         </w:numPr>
       </w:pPr>
-      <w:proofErr w:type="gramStart"/>
-      <w:r>
-        <w:t>peek</w:t>
-      </w:r>
-      <w:proofErr w:type="gramEnd"/>
+      <w:r>
+        <w:t>Front/peek</w:t>
+      </w:r>
       <w:r>
         <w:t>: It gets the element at the front of the queue without removing it.</w:t>
       </w:r>
@@ -814,11 +812,34 @@
       </w:r>
     </w:p>
     <w:p>
+      <w:pPr>
+        <w:pStyle w:val="ListParagraph"/>
+        <w:ind w:left="0"/>
+      </w:pPr>
+      <w:r>
+        <w:t xml:space="preserve">All these operations have time complexity </w:t>
+      </w:r>
+      <w:proofErr w:type="gramStart"/>
+      <w:r>
+        <w:t>O(</w:t>
+      </w:r>
+      <w:proofErr w:type="gramEnd"/>
+      <w:r>
+        <w:t>1).</w:t>
+      </w:r>
+    </w:p>
+    <w:p>
       <w:r>
         <w:t>Stack is a Last in First Out structure whereas queue is First in First Out structure.</w:t>
+      </w:r>
+      <w:r>
+        <w:t xml:space="preserve"> In queue insertion and deletion happens from different side whereas in stack both operations ha</w:t>
       </w:r>
       <w:bookmarkStart w:id="0" w:name="_GoBack"/>
       <w:bookmarkEnd w:id="0"/>
+      <w:r>
+        <w:t>ppen from same side.</w:t>
+      </w:r>
     </w:p>
     <w:sectPr>
       <w:pgSz w:w="12240" w:h="15840"/>

</xml_diff>